<commit_message>
changing Tigrinya to Amharic
</commit_message>
<xml_diff>
--- a/release/g/geezword_amharic/source/Geezword-Amharic-Mobile-Manual.docx
+++ b/release/g/geezword_amharic/source/Geezword-Amharic-Mobile-Manual.docx
@@ -227,6 +227,16 @@
           <w:szCs w:val="24"/>
         </w:rPr>
         <w:t>“</w:t>
+      </w:r>
+      <w:r>
+        <w:rPr>
+          <w:rFonts w:ascii="Nyala" w:eastAsia="Times New Roman" w:hAnsi="Nyala" w:cs="Nyala"/>
+          <w:color w:val="000000"/>
+          <w:sz w:val="24"/>
+          <w:szCs w:val="24"/>
+          <w:lang w:val="ti-ET"/>
+        </w:rPr>
+        <w:t xml:space="preserve">ሥ, ኅ, </w:t>
       </w:r>
       <w:r>
         <w:rPr>
@@ -3019,8 +3029,20 @@
           <w:color w:val="FF0000"/>
           <w:sz w:val="36"/>
           <w:szCs w:val="36"/>
-        </w:rPr>
-        <w:t>ኤ, እ, ዕ</w:t>
+          <w:lang w:val="ti-ET"/>
+        </w:rPr>
+        <w:t>ሥ, ኅ, ኤ</w:t>
+      </w:r>
+      <w:r>
+        <w:rPr>
+          <w:rFonts w:ascii="GS GeezMahtemUnicode" w:eastAsia="Times New Roman" w:hAnsi="GS GeezMahtemUnicode" w:cs="Nyala"/>
+          <w:b/>
+          <w:bCs/>
+          <w:color w:val="FF0000"/>
+          <w:sz w:val="36"/>
+          <w:szCs w:val="36"/>
+        </w:rPr>
+        <w:t>, እ, ዕ</w:t>
       </w:r>
       <w:r>
         <w:rPr>
@@ -8116,9 +8138,8 @@
           <w:sz w:val="32"/>
           <w:szCs w:val="32"/>
         </w:rPr>
-        <w:t xml:space="preserve">Example:  </w:t>
-      </w:r>
-      <w:proofErr w:type="spellStart"/>
+        <w:t xml:space="preserve">Example: </w:t>
+      </w:r>
       <w:r>
         <w:rPr>
           <w:rFonts w:ascii="GS GeezMahtemUnicode" w:eastAsia="Times New Roman" w:hAnsi="GS GeezMahtemUnicode" w:cs="Nyala"/>
@@ -8127,9 +8148,11 @@
           <w:color w:val="FF0000"/>
           <w:sz w:val="32"/>
           <w:szCs w:val="32"/>
-        </w:rPr>
-        <w:t>ኣ</w:t>
-      </w:r>
+          <w:lang w:val="ti-ET"/>
+        </w:rPr>
+        <w:t>አ</w:t>
+      </w:r>
+      <w:proofErr w:type="spellStart"/>
       <w:r>
         <w:rPr>
           <w:rFonts w:ascii="GS GeezMahtemUnicode" w:eastAsia="Times New Roman" w:hAnsi="GS GeezMahtemUnicode" w:cs="Nyala"/>
@@ -8174,7 +8197,7 @@
           <w:sz w:val="32"/>
           <w:szCs w:val="32"/>
         </w:rPr>
-        <w:t>a</w:t>
+        <w:t>e</w:t>
       </w:r>
       <w:r>
         <w:rPr>
@@ -8725,14 +8748,14 @@
         <w:tblLook w:val="04A0" w:firstRow="1" w:lastRow="0" w:firstColumn="1" w:lastColumn="0" w:noHBand="0" w:noVBand="1"/>
       </w:tblPr>
       <w:tblGrid>
-        <w:gridCol w:w="702"/>
+        <w:gridCol w:w="701"/>
+        <w:gridCol w:w="705"/>
+        <w:gridCol w:w="701"/>
         <w:gridCol w:w="704"/>
-        <w:gridCol w:w="699"/>
-        <w:gridCol w:w="702"/>
         <w:gridCol w:w="865"/>
-        <w:gridCol w:w="669"/>
-        <w:gridCol w:w="702"/>
-        <w:gridCol w:w="885"/>
+        <w:gridCol w:w="662"/>
+        <w:gridCol w:w="704"/>
+        <w:gridCol w:w="886"/>
       </w:tblGrid>
       <w:tr>
         <w:tc>
@@ -9932,7 +9955,7 @@
           </mc:Choice>
           <mc:Fallback>
             <w:pict>
-              <v:roundrect w14:anchorId="54A6F65B" id="Rounded Rectangle 1" o:spid="_x0000_s1026" style="position:absolute;margin-left:212.35pt;margin-top:96.05pt;width:28.65pt;height:36pt;z-index:251664384;visibility:visible;mso-wrap-style:square;mso-width-percent:0;mso-height-percent:0;mso-wrap-distance-left:9pt;mso-wrap-distance-top:0;mso-wrap-distance-right:9pt;mso-wrap-distance-bottom:0;mso-position-horizontal:absolute;mso-position-horizontal-relative:text;mso-position-vertical:absolute;mso-position-vertical-relative:text;mso-width-percent:0;mso-height-percent:0;mso-width-relative:margin;mso-height-relative:margin;v-text-anchor:middle" arcsize="10923f" o:gfxdata="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" filled="f" strokecolor="#2e74b5 [2408]" strokeweight="2.25pt">
+              <v:roundrect w14:anchorId="54A6F65B" id="Rounded Rectangle 1" o:spid="_x0000_s1026" style="position:absolute;margin-left:212.35pt;margin-top:96.05pt;width:28.65pt;height:36pt;z-index:251664384;visibility:visible;mso-wrap-style:square;mso-width-percent:0;mso-height-percent:0;mso-wrap-distance-left:9pt;mso-wrap-distance-top:0;mso-wrap-distance-right:9pt;mso-wrap-distance-bottom:0;mso-position-horizontal:absolute;mso-position-horizontal-relative:text;mso-position-vertical:absolute;mso-position-vertical-relative:text;mso-width-percent:0;mso-height-percent:0;mso-width-relative:margin;mso-height-relative:margin;v-text-anchor:middle" arcsize="10923f" o:gfxdata="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" filled="f" strokecolor="#2e74b5 [2408]" strokeweight="2.25pt">
                 <v:stroke joinstyle="miter"/>
               </v:roundrect>
             </w:pict>
@@ -10354,7 +10377,7 @@
           </mc:Choice>
           <mc:Fallback>
             <w:pict>
-              <v:roundrect w14:anchorId="5A2E58CA" id="Rounded Rectangle 1" o:spid="_x0000_s1026" style="position:absolute;margin-left:372.4pt;margin-top:185.55pt;width:25.8pt;height:36pt;z-index:251666432;visibility:visible;mso-wrap-style:square;mso-width-percent:0;mso-height-percent:0;mso-wrap-distance-left:9pt;mso-wrap-distance-top:0;mso-wrap-distance-right:9pt;mso-wrap-distance-bottom:0;mso-position-horizontal:absolute;mso-position-horizontal-relative:text;mso-position-vertical:absolute;mso-position-vertical-relative:text;mso-width-percent:0;mso-height-percent:0;mso-width-relative:margin;mso-height-relative:margin;v-text-anchor:middle" arcsize="10923f" o:gfxdata="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" filled="f" strokecolor="#2e74b5 [2408]" strokeweight="2.25pt">
+              <v:roundrect w14:anchorId="5A2E58CA" id="Rounded Rectangle 1" o:spid="_x0000_s1026" style="position:absolute;margin-left:372.4pt;margin-top:185.55pt;width:25.8pt;height:36pt;z-index:251666432;visibility:visible;mso-wrap-style:square;mso-width-percent:0;mso-height-percent:0;mso-wrap-distance-left:9pt;mso-wrap-distance-top:0;mso-wrap-distance-right:9pt;mso-wrap-distance-bottom:0;mso-position-horizontal:absolute;mso-position-horizontal-relative:text;mso-position-vertical:absolute;mso-position-vertical-relative:text;mso-width-percent:0;mso-height-percent:0;mso-width-relative:margin;mso-height-relative:margin;v-text-anchor:middle" arcsize="10923f" o:gfxdata="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" filled="f" strokecolor="#2e74b5 [2408]" strokeweight="2.25pt">
                 <v:stroke joinstyle="miter"/>
               </v:roundrect>
             </w:pict>
@@ -10734,7 +10757,7 @@
           </mc:Choice>
           <mc:Fallback>
             <w:pict>
-              <v:roundrect w14:anchorId="58ADF0E3" id="Rounded Rectangle 1" o:spid="_x0000_s1026" style="position:absolute;margin-left:54.3pt;margin-top:98.4pt;width:28.65pt;height:36pt;z-index:251668480;visibility:visible;mso-wrap-style:square;mso-width-percent:0;mso-height-percent:0;mso-wrap-distance-left:9pt;mso-wrap-distance-top:0;mso-wrap-distance-right:9pt;mso-wrap-distance-bottom:0;mso-position-horizontal:absolute;mso-position-horizontal-relative:text;mso-position-vertical:absolute;mso-position-vertical-relative:text;mso-width-percent:0;mso-height-percent:0;mso-width-relative:margin;mso-height-relative:margin;v-text-anchor:middle" arcsize="10923f" o:gfxdata="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" filled="f" strokecolor="#2e74b5 [2408]" strokeweight="2.25pt">
+              <v:roundrect w14:anchorId="58ADF0E3" id="Rounded Rectangle 1" o:spid="_x0000_s1026" style="position:absolute;margin-left:54.3pt;margin-top:98.4pt;width:28.65pt;height:36pt;z-index:251668480;visibility:visible;mso-wrap-style:square;mso-width-percent:0;mso-height-percent:0;mso-wrap-distance-left:9pt;mso-wrap-distance-top:0;mso-wrap-distance-right:9pt;mso-wrap-distance-bottom:0;mso-position-horizontal:absolute;mso-position-horizontal-relative:text;mso-position-vertical:absolute;mso-position-vertical-relative:text;mso-width-percent:0;mso-height-percent:0;mso-width-relative:margin;mso-height-relative:margin;v-text-anchor:middle" arcsize="10923f" o:gfxdata="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" filled="f" strokecolor="#2e74b5 [2408]" strokeweight="2.25pt">
                 <v:stroke joinstyle="miter"/>
               </v:roundrect>
             </w:pict>

</xml_diff>

<commit_message>
Regenerating documentation PDF files.
</commit_message>
<xml_diff>
--- a/release/g/geezword_amharic/source/Geezword-Amharic-Mobile-Manual.docx
+++ b/release/g/geezword_amharic/source/Geezword-Amharic-Mobile-Manual.docx
@@ -17,7 +17,6 @@
           <w:u w:val="single"/>
         </w:rPr>
       </w:pPr>
-      <w:proofErr w:type="spellStart"/>
       <w:r>
         <w:rPr>
           <w:rFonts w:ascii="Cambria" w:eastAsia="Times New Roman" w:hAnsi="Cambria" w:cs="Helvetica"/>
@@ -28,20 +27,7 @@
           <w:szCs w:val="48"/>
           <w:u w:val="single"/>
         </w:rPr>
-        <w:t>Ge’ezWord</w:t>
-      </w:r>
-      <w:proofErr w:type="spellEnd"/>
-      <w:r>
-        <w:rPr>
-          <w:rFonts w:ascii="Cambria" w:eastAsia="Times New Roman" w:hAnsi="Cambria" w:cs="Helvetica"/>
-          <w:b/>
-          <w:bCs/>
-          <w:color w:val="000000"/>
-          <w:sz w:val="48"/>
-          <w:szCs w:val="48"/>
-          <w:u w:val="single"/>
-        </w:rPr>
-        <w:t xml:space="preserve"> </w:t>
+        <w:t xml:space="preserve">Ge’ezWord </w:t>
       </w:r>
       <w:r>
         <w:rPr>
@@ -230,13 +216,43 @@
       </w:r>
       <w:r>
         <w:rPr>
+          <w:rFonts w:ascii="GS GeezMahtemUnicode" w:eastAsia="Times New Roman" w:hAnsi="GS GeezMahtemUnicode" w:cs="Nyala"/>
+          <w:color w:val="000000"/>
+          <w:sz w:val="24"/>
+          <w:szCs w:val="24"/>
+          <w:lang w:val="ti-ET"/>
+        </w:rPr>
+        <w:t>ሥ</w:t>
+      </w:r>
+      <w:r>
+        <w:rPr>
           <w:rFonts w:ascii="Nyala" w:eastAsia="Times New Roman" w:hAnsi="Nyala" w:cs="Nyala"/>
           <w:color w:val="000000"/>
           <w:sz w:val="24"/>
           <w:szCs w:val="24"/>
           <w:lang w:val="ti-ET"/>
         </w:rPr>
-        <w:t xml:space="preserve">ሥ, ኅ, </w:t>
+        <w:t xml:space="preserve">, </w:t>
+      </w:r>
+      <w:r>
+        <w:rPr>
+          <w:rFonts w:ascii="GS GeezMahtemUnicode" w:eastAsia="Times New Roman" w:hAnsi="GS GeezMahtemUnicode" w:cs="Nyala"/>
+          <w:color w:val="000000"/>
+          <w:sz w:val="24"/>
+          <w:szCs w:val="24"/>
+          <w:lang w:val="ti-ET"/>
+        </w:rPr>
+        <w:t>ኅ</w:t>
+      </w:r>
+      <w:r>
+        <w:rPr>
+          <w:rFonts w:ascii="Nyala" w:eastAsia="Times New Roman" w:hAnsi="Nyala" w:cs="Nyala"/>
+          <w:color w:val="000000"/>
+          <w:sz w:val="24"/>
+          <w:szCs w:val="24"/>
+          <w:lang w:val="ti-ET"/>
+        </w:rPr>
+        <w:t xml:space="preserve">, </w:t>
       </w:r>
       <w:r>
         <w:rPr>
@@ -1635,7 +1651,6 @@
                 <w:szCs w:val="36"/>
               </w:rPr>
             </w:pPr>
-            <w:proofErr w:type="spellStart"/>
             <w:r>
               <w:rPr>
                 <w:rFonts w:ascii="Courier New" w:eastAsia="Times New Roman" w:hAnsi="Courier New" w:cs="Courier New"/>
@@ -1647,7 +1662,6 @@
               </w:rPr>
               <w:t>hh</w:t>
             </w:r>
-            <w:proofErr w:type="spellEnd"/>
           </w:p>
         </w:tc>
         <w:tc>
@@ -1668,7 +1682,6 @@
                 <w:szCs w:val="36"/>
               </w:rPr>
             </w:pPr>
-            <w:proofErr w:type="spellStart"/>
             <w:r>
               <w:rPr>
                 <w:rFonts w:ascii="Courier New" w:eastAsia="Times New Roman" w:hAnsi="Courier New" w:cs="Courier New"/>
@@ -1680,7 +1693,6 @@
               </w:rPr>
               <w:t>hh</w:t>
             </w:r>
-            <w:proofErr w:type="spellEnd"/>
           </w:p>
         </w:tc>
         <w:tc>
@@ -1701,7 +1713,6 @@
                 <w:szCs w:val="36"/>
               </w:rPr>
             </w:pPr>
-            <w:proofErr w:type="spellStart"/>
             <w:r>
               <w:rPr>
                 <w:rFonts w:ascii="Courier New" w:eastAsia="Times New Roman" w:hAnsi="Courier New" w:cs="Courier New"/>
@@ -1713,7 +1724,6 @@
               </w:rPr>
               <w:t>qq</w:t>
             </w:r>
-            <w:proofErr w:type="spellEnd"/>
           </w:p>
         </w:tc>
         <w:tc>
@@ -1734,7 +1744,6 @@
                 <w:szCs w:val="36"/>
               </w:rPr>
             </w:pPr>
-            <w:proofErr w:type="spellStart"/>
             <w:r>
               <w:rPr>
                 <w:rFonts w:ascii="Courier New" w:eastAsia="Times New Roman" w:hAnsi="Courier New" w:cs="Courier New"/>
@@ -1746,7 +1755,6 @@
               </w:rPr>
               <w:t>tt</w:t>
             </w:r>
-            <w:proofErr w:type="spellEnd"/>
           </w:p>
         </w:tc>
         <w:tc>
@@ -1798,7 +1806,6 @@
                 <w:szCs w:val="36"/>
               </w:rPr>
             </w:pPr>
-            <w:proofErr w:type="spellStart"/>
             <w:r>
               <w:rPr>
                 <w:rFonts w:ascii="Courier New" w:eastAsia="Times New Roman" w:hAnsi="Courier New" w:cs="Courier New"/>
@@ -1810,7 +1817,6 @@
               </w:rPr>
               <w:t>nn</w:t>
             </w:r>
-            <w:proofErr w:type="spellEnd"/>
           </w:p>
         </w:tc>
         <w:tc>
@@ -1862,7 +1868,6 @@
                 <w:szCs w:val="36"/>
               </w:rPr>
             </w:pPr>
-            <w:proofErr w:type="spellStart"/>
             <w:r>
               <w:rPr>
                 <w:rFonts w:ascii="Courier New" w:eastAsia="Times New Roman" w:hAnsi="Courier New" w:cs="Courier New"/>
@@ -1874,7 +1879,6 @@
               </w:rPr>
               <w:t>zz</w:t>
             </w:r>
-            <w:proofErr w:type="spellEnd"/>
           </w:p>
         </w:tc>
         <w:tc>
@@ -2039,15 +2043,7 @@
           <w:sz w:val="36"/>
           <w:szCs w:val="36"/>
         </w:rPr>
-        <w:t xml:space="preserve"> </w:t>
-      </w:r>
-      <w:proofErr w:type="spellStart"/>
-      <w:r>
-        <w:rPr>
-          <w:sz w:val="36"/>
-          <w:szCs w:val="36"/>
-        </w:rPr>
-        <w:t>mex</w:t>
+        <w:t xml:space="preserve"> mex</w:t>
       </w:r>
       <w:r>
         <w:rPr>
@@ -2062,17 +2058,8 @@
           <w:sz w:val="36"/>
           <w:szCs w:val="36"/>
         </w:rPr>
-        <w:t>f</w:t>
-      </w:r>
-      <w:proofErr w:type="spellEnd"/>
-      <w:r>
-        <w:rPr>
-          <w:sz w:val="36"/>
-          <w:szCs w:val="36"/>
-        </w:rPr>
-        <w:t xml:space="preserve"> = </w:t>
-      </w:r>
-      <w:proofErr w:type="spellStart"/>
+        <w:t xml:space="preserve">f = </w:t>
+      </w:r>
       <w:r>
         <w:rPr>
           <w:rFonts w:ascii="GS GeezMahtemUnicode" w:hAnsi="GS GeezMahtemUnicode" w:cs="Nyala"/>
@@ -2098,7 +2085,6 @@
         </w:rPr>
         <w:t>ፍ</w:t>
       </w:r>
-      <w:proofErr w:type="spellEnd"/>
       <w:r>
         <w:rPr>
           <w:sz w:val="36"/>
@@ -2141,7 +2127,6 @@
         </w:rPr>
         <w:t xml:space="preserve"> </w:t>
       </w:r>
-      <w:proofErr w:type="spellStart"/>
       <w:r>
         <w:rPr>
           <w:color w:val="FF0000"/>
@@ -2170,15 +2155,7 @@
           <w:sz w:val="36"/>
           <w:szCs w:val="36"/>
         </w:rPr>
-        <w:t>s</w:t>
-      </w:r>
-      <w:proofErr w:type="spellEnd"/>
-      <w:r>
-        <w:rPr>
-          <w:sz w:val="36"/>
-          <w:szCs w:val="36"/>
-        </w:rPr>
-        <w:t xml:space="preserve"> =</w:t>
+        <w:t>s =</w:t>
       </w:r>
       <w:r>
         <w:rPr>
@@ -2188,7 +2165,6 @@
         </w:rPr>
         <w:t xml:space="preserve"> </w:t>
       </w:r>
-      <w:proofErr w:type="spellStart"/>
       <w:r>
         <w:rPr>
           <w:rFonts w:ascii="GS GeezMahtemUnicode" w:hAnsi="GS GeezMahtemUnicode" w:cs="Nyala"/>
@@ -2223,7 +2199,6 @@
         </w:rPr>
         <w:t>ስ</w:t>
       </w:r>
-      <w:proofErr w:type="spellEnd"/>
       <w:r>
         <w:rPr>
           <w:sz w:val="36"/>
@@ -2756,7 +2731,6 @@
                 <w:szCs w:val="36"/>
               </w:rPr>
             </w:pPr>
-            <w:proofErr w:type="spellStart"/>
             <w:r>
               <w:rPr>
                 <w:rFonts w:ascii="Courier New" w:eastAsia="Times New Roman" w:hAnsi="Courier New" w:cs="Courier New"/>
@@ -2768,7 +2742,6 @@
               </w:rPr>
               <w:t>hhe</w:t>
             </w:r>
-            <w:proofErr w:type="spellEnd"/>
           </w:p>
         </w:tc>
         <w:tc>
@@ -2870,7 +2843,6 @@
                 <w:szCs w:val="36"/>
               </w:rPr>
             </w:pPr>
-            <w:proofErr w:type="spellStart"/>
             <w:r>
               <w:rPr>
                 <w:rFonts w:ascii="Courier New" w:eastAsia="Times New Roman" w:hAnsi="Courier New" w:cs="Courier New"/>
@@ -2882,7 +2854,6 @@
               </w:rPr>
               <w:t>tte</w:t>
             </w:r>
-            <w:proofErr w:type="spellEnd"/>
           </w:p>
         </w:tc>
         <w:tc>
@@ -2903,7 +2874,6 @@
                 <w:szCs w:val="36"/>
               </w:rPr>
             </w:pPr>
-            <w:proofErr w:type="spellStart"/>
             <w:r>
               <w:rPr>
                 <w:rFonts w:ascii="Courier New" w:eastAsia="Times New Roman" w:hAnsi="Courier New" w:cs="Courier New"/>
@@ -2915,7 +2885,6 @@
               </w:rPr>
               <w:t>nn</w:t>
             </w:r>
-            <w:proofErr w:type="spellEnd"/>
           </w:p>
         </w:tc>
       </w:tr>
@@ -3625,7 +3594,6 @@
         </w:rPr>
         <w:t xml:space="preserve"> </w:t>
       </w:r>
-      <w:proofErr w:type="spellStart"/>
       <w:r>
         <w:rPr>
           <w:rFonts w:eastAsia="Times New Roman" w:cs="Helvetica"/>
@@ -3637,7 +3605,6 @@
         </w:rPr>
         <w:t>i</w:t>
       </w:r>
-      <w:proofErr w:type="spellEnd"/>
       <w:r>
         <w:rPr>
           <w:rFonts w:eastAsia="Times New Roman" w:cs="Helvetica"/>
@@ -3907,7 +3874,6 @@
         </w:rPr>
         <w:t xml:space="preserve"> </w:t>
       </w:r>
-      <w:proofErr w:type="spellStart"/>
       <w:r>
         <w:rPr>
           <w:rFonts w:eastAsia="Times New Roman" w:cs="Helvetica"/>
@@ -3919,7 +3885,6 @@
         </w:rPr>
         <w:t>i</w:t>
       </w:r>
-      <w:proofErr w:type="spellEnd"/>
       <w:r>
         <w:rPr>
           <w:rFonts w:eastAsia="Times New Roman" w:cs="Helvetica"/>
@@ -4131,27 +4096,7 @@
           <w:sz w:val="28"/>
           <w:szCs w:val="28"/>
         </w:rPr>
-        <w:t>is short cut for “</w:t>
-      </w:r>
-      <w:proofErr w:type="spellStart"/>
-      <w:r>
-        <w:rPr>
-          <w:rFonts w:eastAsia="Times New Roman" w:cs="Helvetica"/>
-          <w:color w:val="000000"/>
-          <w:sz w:val="28"/>
-          <w:szCs w:val="28"/>
-        </w:rPr>
-        <w:t>ie</w:t>
-      </w:r>
-      <w:proofErr w:type="spellEnd"/>
-      <w:r>
-        <w:rPr>
-          <w:rFonts w:eastAsia="Times New Roman" w:cs="Helvetica"/>
-          <w:color w:val="000000"/>
-          <w:sz w:val="28"/>
-          <w:szCs w:val="28"/>
-        </w:rPr>
-        <w:t>”</w:t>
+        <w:t>is short cut for “ie”</w:t>
       </w:r>
       <w:r>
         <w:rPr>
@@ -4330,36 +4275,8 @@
           <w:sz w:val="28"/>
           <w:szCs w:val="28"/>
         </w:rPr>
-        <w:t xml:space="preserve">m </w:t>
-      </w:r>
-      <w:proofErr w:type="spellStart"/>
-      <w:r>
-        <w:rPr>
-          <w:rFonts w:ascii="GS GeezMahtemUnicode" w:eastAsia="Times New Roman" w:hAnsi="GS GeezMahtemUnicode" w:cs="Abyssinica SIL"/>
-          <w:sz w:val="28"/>
-          <w:szCs w:val="28"/>
-        </w:rPr>
-        <w:t>ba</w:t>
-      </w:r>
-      <w:proofErr w:type="spellEnd"/>
-      <w:r>
-        <w:rPr>
-          <w:rFonts w:ascii="GS GeezMahtemUnicode" w:eastAsia="Times New Roman" w:hAnsi="GS GeezMahtemUnicode" w:cs="Abyssinica SIL"/>
-          <w:sz w:val="28"/>
-          <w:szCs w:val="28"/>
-        </w:rPr>
-        <w:t xml:space="preserve"> </w:t>
-      </w:r>
-      <w:proofErr w:type="spellStart"/>
-      <w:r>
-        <w:rPr>
-          <w:rFonts w:ascii="GS GeezMahtemUnicode" w:eastAsia="Times New Roman" w:hAnsi="GS GeezMahtemUnicode" w:cs="Abyssinica SIL"/>
-          <w:sz w:val="28"/>
-          <w:szCs w:val="28"/>
-        </w:rPr>
-        <w:t>si</w:t>
-      </w:r>
-      <w:proofErr w:type="spellEnd"/>
+        <w:t>m ba si</w:t>
+      </w:r>
       <w:r>
         <w:rPr>
           <w:rFonts w:ascii="GS GeezMahtemUnicode" w:eastAsia="Times New Roman" w:hAnsi="GS GeezMahtemUnicode" w:cs="Abyssinica SIL"/>
@@ -4444,7 +4361,6 @@
         </w:rPr>
         <w:t xml:space="preserve">ት = </w:t>
       </w:r>
-      <w:proofErr w:type="spellStart"/>
       <w:r>
         <w:rPr>
           <w:rFonts w:ascii="GS GeezMahtemUnicode" w:eastAsia="Times New Roman" w:hAnsi="GS GeezMahtemUnicode" w:cs="Abyssinica SIL"/>
@@ -4465,7 +4381,6 @@
         </w:rPr>
         <w:t>ie</w:t>
       </w:r>
-      <w:proofErr w:type="spellEnd"/>
       <w:r>
         <w:rPr>
           <w:rFonts w:ascii="GS GeezMahtemUnicode" w:eastAsia="Times New Roman" w:hAnsi="GS GeezMahtemUnicode" w:cs="Abyssinica SIL"/>
@@ -4527,29 +4442,6 @@
           <w:szCs w:val="24"/>
         </w:rPr>
       </w:pPr>
-    </w:p>
-    <w:p>
-      <w:pPr>
-        <w:rPr>
-          <w:rFonts w:eastAsia="Times New Roman" w:cs="Helvetica"/>
-          <w:b/>
-          <w:bCs/>
-          <w:color w:val="000000"/>
-          <w:sz w:val="36"/>
-          <w:szCs w:val="36"/>
-        </w:rPr>
-      </w:pPr>
-      <w:r>
-        <w:rPr>
-          <w:rFonts w:eastAsia="Times New Roman" w:cs="Helvetica"/>
-          <w:b/>
-          <w:bCs/>
-          <w:color w:val="000000"/>
-          <w:sz w:val="36"/>
-          <w:szCs w:val="36"/>
-        </w:rPr>
-        <w:br w:type="page"/>
-      </w:r>
     </w:p>
     <w:p>
       <w:pPr>
@@ -7066,7 +6958,6 @@
         </w:rPr>
         <w:t xml:space="preserve"> </w:t>
       </w:r>
-      <w:proofErr w:type="spellStart"/>
       <w:r>
         <w:rPr>
           <w:rFonts w:eastAsia="Times New Roman" w:cs="Helvetica"/>
@@ -7078,7 +6969,6 @@
         </w:rPr>
         <w:t>i</w:t>
       </w:r>
-      <w:proofErr w:type="spellEnd"/>
       <w:r>
         <w:rPr>
           <w:rFonts w:eastAsia="Times New Roman" w:cs="Helvetica"/>
@@ -7434,7 +7324,6 @@
         </w:rPr>
         <w:t xml:space="preserve"> </w:t>
       </w:r>
-      <w:proofErr w:type="spellStart"/>
       <w:r>
         <w:rPr>
           <w:rFonts w:eastAsia="Times New Roman" w:cs="Helvetica"/>
@@ -7446,7 +7335,6 @@
         </w:rPr>
         <w:t>i</w:t>
       </w:r>
-      <w:proofErr w:type="spellEnd"/>
       <w:r>
         <w:rPr>
           <w:rFonts w:eastAsia="Times New Roman" w:cs="Helvetica"/>
@@ -7456,7 +7344,6 @@
         </w:rPr>
         <w:t xml:space="preserve"> </w:t>
       </w:r>
-      <w:proofErr w:type="gramStart"/>
       <w:r>
         <w:rPr>
           <w:rFonts w:eastAsia="Times New Roman" w:cs="Helvetica"/>
@@ -7468,7 +7355,6 @@
         </w:rPr>
         <w:t>a</w:t>
       </w:r>
-      <w:proofErr w:type="gramEnd"/>
       <w:r>
         <w:rPr>
           <w:rFonts w:eastAsia="Times New Roman" w:cs="Helvetica"/>
@@ -7478,7 +7364,6 @@
         </w:rPr>
         <w:t xml:space="preserve"> </w:t>
       </w:r>
-      <w:proofErr w:type="spellStart"/>
       <w:r>
         <w:rPr>
           <w:rFonts w:eastAsia="Times New Roman" w:cs="Helvetica"/>
@@ -7490,7 +7375,6 @@
         </w:rPr>
         <w:t>ie</w:t>
       </w:r>
-      <w:proofErr w:type="spellEnd"/>
       <w:r>
         <w:t xml:space="preserve"> </w:t>
       </w:r>
@@ -7929,7 +7813,6 @@
                 <w:szCs w:val="36"/>
               </w:rPr>
             </w:pPr>
-            <w:proofErr w:type="spellStart"/>
             <w:r>
               <w:rPr>
                 <w:rFonts w:ascii="Courier New" w:eastAsia="Times New Roman" w:hAnsi="Courier New" w:cs="Courier New"/>
@@ -7941,7 +7824,6 @@
               </w:rPr>
               <w:t>i</w:t>
             </w:r>
-            <w:proofErr w:type="spellEnd"/>
           </w:p>
         </w:tc>
         <w:tc>
@@ -7993,7 +7875,6 @@
                 <w:szCs w:val="36"/>
               </w:rPr>
             </w:pPr>
-            <w:proofErr w:type="spellStart"/>
             <w:r>
               <w:rPr>
                 <w:rFonts w:ascii="Courier New" w:eastAsia="Times New Roman" w:hAnsi="Courier New" w:cs="Courier New"/>
@@ -8005,7 +7886,6 @@
               </w:rPr>
               <w:t>ie</w:t>
             </w:r>
-            <w:proofErr w:type="spellEnd"/>
           </w:p>
         </w:tc>
         <w:tc>
@@ -8152,7 +8032,6 @@
         </w:rPr>
         <w:t>አ</w:t>
       </w:r>
-      <w:proofErr w:type="spellStart"/>
       <w:r>
         <w:rPr>
           <w:rFonts w:ascii="GS GeezMahtemUnicode" w:eastAsia="Times New Roman" w:hAnsi="GS GeezMahtemUnicode" w:cs="Nyala"/>
@@ -8164,7 +8043,6 @@
         </w:rPr>
         <w:t>ስመራ</w:t>
       </w:r>
-      <w:proofErr w:type="spellEnd"/>
       <w:r>
         <w:rPr>
           <w:rFonts w:eastAsia="Times New Roman" w:cs="Helvetica"/>
@@ -8187,7 +8065,6 @@
         </w:rPr>
         <w:t>= (</w:t>
       </w:r>
-      <w:proofErr w:type="spellStart"/>
       <w:r>
         <w:rPr>
           <w:rFonts w:eastAsia="Times New Roman" w:cs="Helvetica"/>
@@ -8208,19 +8085,7 @@
           <w:sz w:val="32"/>
           <w:szCs w:val="32"/>
         </w:rPr>
-        <w:t>smera</w:t>
-      </w:r>
-      <w:proofErr w:type="spellEnd"/>
-      <w:r>
-        <w:rPr>
-          <w:rFonts w:eastAsia="Times New Roman" w:cs="Helvetica"/>
-          <w:b/>
-          <w:bCs/>
-          <w:color w:val="000000"/>
-          <w:sz w:val="32"/>
-          <w:szCs w:val="32"/>
-        </w:rPr>
-        <w:t xml:space="preserve"> in Tigrinya</w:t>
+        <w:t>smera in Tigrinya</w:t>
       </w:r>
       <w:r>
         <w:rPr>
@@ -8273,7 +8138,6 @@
         </w:rPr>
         <w:t xml:space="preserve">Example:  </w:t>
       </w:r>
-      <w:proofErr w:type="spellStart"/>
       <w:r>
         <w:rPr>
           <w:rFonts w:ascii="GS GeezMahtemUnicode" w:eastAsia="Times New Roman" w:hAnsi="GS GeezMahtemUnicode" w:cs="Nyala"/>
@@ -8296,7 +8160,6 @@
         </w:rPr>
         <w:t>ዲስ</w:t>
       </w:r>
-      <w:proofErr w:type="spellEnd"/>
       <w:r>
         <w:rPr>
           <w:rFonts w:eastAsia="Times New Roman" w:cs="Helvetica"/>
@@ -8308,7 +8171,6 @@
         </w:rPr>
         <w:t xml:space="preserve"> </w:t>
       </w:r>
-      <w:proofErr w:type="spellStart"/>
       <w:r>
         <w:rPr>
           <w:rFonts w:ascii="GS GeezMahtemUnicode" w:eastAsia="Times New Roman" w:hAnsi="GS GeezMahtemUnicode" w:cs="Nyala"/>
@@ -8332,7 +8194,6 @@
         </w:rPr>
         <w:t>በባ</w:t>
       </w:r>
-      <w:proofErr w:type="spellEnd"/>
       <w:r>
         <w:rPr>
           <w:rFonts w:eastAsia="Times New Roman" w:cs="Helvetica"/>
@@ -8355,7 +8216,6 @@
         </w:rPr>
         <w:t>= (</w:t>
       </w:r>
-      <w:proofErr w:type="spellStart"/>
       <w:r>
         <w:rPr>
           <w:rFonts w:eastAsia="Times New Roman" w:cs="Helvetica"/>
@@ -8376,21 +8236,8 @@
           <w:sz w:val="32"/>
           <w:szCs w:val="32"/>
         </w:rPr>
-        <w:t>dis</w:t>
-      </w:r>
-      <w:proofErr w:type="spellEnd"/>
-      <w:r>
-        <w:rPr>
-          <w:rFonts w:eastAsia="Times New Roman" w:cs="Helvetica"/>
-          <w:b/>
-          <w:bCs/>
-          <w:color w:val="000000"/>
-          <w:sz w:val="32"/>
-          <w:szCs w:val="32"/>
-        </w:rPr>
-        <w:t xml:space="preserve"> </w:t>
-      </w:r>
-      <w:proofErr w:type="spellStart"/>
+        <w:t xml:space="preserve">dis </w:t>
+      </w:r>
       <w:r>
         <w:rPr>
           <w:rFonts w:eastAsia="Times New Roman" w:cs="Helvetica"/>
@@ -8411,9 +8258,8 @@
           <w:sz w:val="32"/>
           <w:szCs w:val="32"/>
         </w:rPr>
-        <w:t>beba</w:t>
-      </w:r>
-      <w:proofErr w:type="spellEnd"/>
+        <w:t>beba in Amharic</w:t>
+      </w:r>
       <w:r>
         <w:rPr>
           <w:rFonts w:eastAsia="Times New Roman" w:cs="Helvetica"/>
@@ -8423,7 +8269,7 @@
           <w:sz w:val="32"/>
           <w:szCs w:val="32"/>
         </w:rPr>
-        <w:t xml:space="preserve"> in Amharic</w:t>
+        <w:t xml:space="preserve"> spelling</w:t>
       </w:r>
       <w:r>
         <w:rPr>
@@ -8434,41 +8280,7 @@
           <w:sz w:val="32"/>
           <w:szCs w:val="32"/>
         </w:rPr>
-        <w:t xml:space="preserve"> spelling</w:t>
-      </w:r>
-      <w:r>
-        <w:rPr>
-          <w:rFonts w:eastAsia="Times New Roman" w:cs="Helvetica"/>
-          <w:b/>
-          <w:bCs/>
-          <w:color w:val="000000"/>
-          <w:sz w:val="32"/>
-          <w:szCs w:val="32"/>
-        </w:rPr>
         <w:t>)</w:t>
-      </w:r>
-    </w:p>
-    <w:p>
-      <w:pPr>
-        <w:rPr>
-          <w:rFonts w:eastAsia="Times New Roman" w:cs="Helvetica"/>
-          <w:b/>
-          <w:bCs/>
-          <w:color w:val="000000"/>
-          <w:sz w:val="32"/>
-          <w:szCs w:val="32"/>
-        </w:rPr>
-      </w:pPr>
-      <w:r>
-        <w:rPr>
-          <w:rFonts w:eastAsia="Times New Roman" w:cs="Helvetica"/>
-          <w:b/>
-          <w:bCs/>
-          <w:color w:val="000000"/>
-          <w:sz w:val="32"/>
-          <w:szCs w:val="32"/>
-        </w:rPr>
-        <w:br w:type="page"/>
       </w:r>
     </w:p>
     <w:p>
@@ -8575,7 +8387,6 @@
         </w:rPr>
         <w:t xml:space="preserve"> </w:t>
       </w:r>
-      <w:proofErr w:type="spellStart"/>
       <w:r>
         <w:rPr>
           <w:rFonts w:eastAsia="Times New Roman" w:cs="Helvetica"/>
@@ -8587,7 +8398,6 @@
         </w:rPr>
         <w:t>i</w:t>
       </w:r>
-      <w:proofErr w:type="spellEnd"/>
       <w:r>
         <w:rPr>
           <w:rFonts w:eastAsia="Times New Roman" w:cs="Helvetica"/>
@@ -8748,14 +8558,14 @@
         <w:tblLook w:val="04A0" w:firstRow="1" w:lastRow="0" w:firstColumn="1" w:lastColumn="0" w:noHBand="0" w:noVBand="1"/>
       </w:tblPr>
       <w:tblGrid>
-        <w:gridCol w:w="701"/>
-        <w:gridCol w:w="705"/>
-        <w:gridCol w:w="701"/>
+        <w:gridCol w:w="702"/>
         <w:gridCol w:w="704"/>
+        <w:gridCol w:w="699"/>
+        <w:gridCol w:w="702"/>
         <w:gridCol w:w="865"/>
-        <w:gridCol w:w="662"/>
-        <w:gridCol w:w="704"/>
-        <w:gridCol w:w="886"/>
+        <w:gridCol w:w="669"/>
+        <w:gridCol w:w="702"/>
+        <w:gridCol w:w="885"/>
       </w:tblGrid>
       <w:tr>
         <w:tc>
@@ -9026,7 +8836,6 @@
                 <w:szCs w:val="24"/>
               </w:rPr>
             </w:pPr>
-            <w:proofErr w:type="spellStart"/>
             <w:r>
               <w:rPr>
                 <w:rFonts w:ascii="Courier New" w:eastAsia="Times New Roman" w:hAnsi="Courier New" w:cs="Courier New"/>
@@ -9049,7 +8858,6 @@
               </w:rPr>
               <w:t>u</w:t>
             </w:r>
-            <w:proofErr w:type="spellEnd"/>
           </w:p>
         </w:tc>
         <w:tc>
@@ -9110,7 +8918,6 @@
                 <w:szCs w:val="24"/>
               </w:rPr>
             </w:pPr>
-            <w:proofErr w:type="spellStart"/>
             <w:r>
               <w:rPr>
                 <w:rFonts w:ascii="Courier New" w:eastAsia="Times New Roman" w:hAnsi="Courier New" w:cs="Courier New"/>
@@ -9133,7 +8940,6 @@
               </w:rPr>
               <w:t>a</w:t>
             </w:r>
-            <w:proofErr w:type="spellEnd"/>
           </w:p>
         </w:tc>
         <w:tc>
@@ -9153,7 +8959,6 @@
                 <w:szCs w:val="24"/>
               </w:rPr>
             </w:pPr>
-            <w:proofErr w:type="spellStart"/>
             <w:r>
               <w:rPr>
                 <w:rFonts w:ascii="Courier New" w:eastAsia="Times New Roman" w:hAnsi="Courier New" w:cs="Courier New"/>
@@ -9176,7 +8981,6 @@
               </w:rPr>
               <w:t>ie</w:t>
             </w:r>
-            <w:proofErr w:type="spellEnd"/>
           </w:p>
         </w:tc>
         <w:tc>
@@ -9226,7 +9030,6 @@
                 <w:szCs w:val="24"/>
               </w:rPr>
             </w:pPr>
-            <w:proofErr w:type="spellStart"/>
             <w:r>
               <w:rPr>
                 <w:rFonts w:ascii="Courier New" w:eastAsia="Times New Roman" w:hAnsi="Courier New" w:cs="Courier New"/>
@@ -9249,7 +9052,6 @@
               </w:rPr>
               <w:t>o</w:t>
             </w:r>
-            <w:proofErr w:type="spellEnd"/>
           </w:p>
         </w:tc>
         <w:tc>
@@ -9316,7 +9118,6 @@
         </w:rPr>
         <w:t xml:space="preserve">Example:  </w:t>
       </w:r>
-      <w:proofErr w:type="spellStart"/>
       <w:r>
         <w:rPr>
           <w:rFonts w:ascii="GS GeezMahtemUnicode" w:eastAsia="Times New Roman" w:hAnsi="GS GeezMahtemUnicode" w:cs="Abyssinica SIL"/>
@@ -9324,48 +9125,17 @@
           <w:sz w:val="36"/>
           <w:szCs w:val="36"/>
         </w:rPr>
-        <w:t>ሰላምታችን</w:t>
-      </w:r>
-      <w:proofErr w:type="spellEnd"/>
-      <w:r>
-        <w:rPr>
-          <w:rFonts w:ascii="GS GeezMahtemUnicode" w:eastAsia="Times New Roman" w:hAnsi="GS GeezMahtemUnicode" w:cs="Abyssinica SIL"/>
+        <w:t>ሰላምታችን ይድረሳችሁ።</w:t>
+      </w:r>
+      <w:r>
+        <w:rPr>
+          <w:rFonts w:ascii="GS GeezMahtemUnicode" w:eastAsia="Times New Roman" w:hAnsi="GS GeezMahtemUnicode" w:cs="Nyala"/>
           <w:color w:val="000000"/>
           <w:sz w:val="36"/>
           <w:szCs w:val="36"/>
         </w:rPr>
         <w:t xml:space="preserve"> </w:t>
       </w:r>
-      <w:proofErr w:type="spellStart"/>
-      <w:r>
-        <w:rPr>
-          <w:rFonts w:ascii="GS GeezMahtemUnicode" w:eastAsia="Times New Roman" w:hAnsi="GS GeezMahtemUnicode" w:cs="Abyssinica SIL"/>
-          <w:color w:val="000000"/>
-          <w:sz w:val="36"/>
-          <w:szCs w:val="36"/>
-        </w:rPr>
-        <w:t>ይድረሳችሁ</w:t>
-      </w:r>
-      <w:proofErr w:type="spellEnd"/>
-      <w:r>
-        <w:rPr>
-          <w:rFonts w:ascii="GS GeezMahtemUnicode" w:eastAsia="Times New Roman" w:hAnsi="GS GeezMahtemUnicode" w:cs="Abyssinica SIL"/>
-          <w:color w:val="000000"/>
-          <w:sz w:val="36"/>
-          <w:szCs w:val="36"/>
-        </w:rPr>
-        <w:t>።</w:t>
-      </w:r>
-      <w:r>
-        <w:rPr>
-          <w:rFonts w:ascii="GS GeezMahtemUnicode" w:eastAsia="Times New Roman" w:hAnsi="GS GeezMahtemUnicode" w:cs="Nyala"/>
-          <w:color w:val="000000"/>
-          <w:sz w:val="36"/>
-          <w:szCs w:val="36"/>
-        </w:rPr>
-        <w:t xml:space="preserve"> </w:t>
-      </w:r>
-      <w:proofErr w:type="spellStart"/>
       <w:r>
         <w:rPr>
           <w:rFonts w:eastAsia="Times New Roman" w:cstheme="minorHAnsi"/>
@@ -9427,27 +9197,7 @@
           <w:sz w:val="36"/>
           <w:szCs w:val="36"/>
         </w:rPr>
-        <w:t>cn</w:t>
-      </w:r>
-      <w:proofErr w:type="spellEnd"/>
-      <w:r>
-        <w:rPr>
-          <w:rFonts w:eastAsia="Times New Roman" w:cstheme="minorHAnsi"/>
-          <w:color w:val="000000"/>
-          <w:sz w:val="36"/>
-          <w:szCs w:val="36"/>
-        </w:rPr>
-        <w:t xml:space="preserve"> </w:t>
-      </w:r>
-      <w:proofErr w:type="spellStart"/>
-      <w:r>
-        <w:rPr>
-          <w:rFonts w:eastAsia="Times New Roman" w:cstheme="minorHAnsi"/>
-          <w:color w:val="000000"/>
-          <w:sz w:val="36"/>
-          <w:szCs w:val="36"/>
-        </w:rPr>
-        <w:t>ydr</w:t>
+        <w:t>cn ydr</w:t>
       </w:r>
       <w:r>
         <w:rPr>
@@ -9494,7 +9244,6 @@
         </w:rPr>
         <w:t>u</w:t>
       </w:r>
-      <w:proofErr w:type="spellEnd"/>
       <w:r>
         <w:rPr>
           <w:rFonts w:eastAsia="Times New Roman" w:cstheme="minorHAnsi"/>
@@ -9627,27 +9376,7 @@
           <w:sz w:val="24"/>
           <w:szCs w:val="24"/>
         </w:rPr>
-        <w:t xml:space="preserve"> the letter pressed will </w:t>
-      </w:r>
-      <w:proofErr w:type="spellStart"/>
-      <w:r>
-        <w:rPr>
-          <w:rFonts w:eastAsia="Times New Roman" w:cs="Helvetica"/>
-          <w:color w:val="000000"/>
-          <w:sz w:val="24"/>
-          <w:szCs w:val="24"/>
-        </w:rPr>
-        <w:t>popup</w:t>
-      </w:r>
-      <w:proofErr w:type="spellEnd"/>
-      <w:r>
-        <w:rPr>
-          <w:rFonts w:eastAsia="Times New Roman" w:cs="Helvetica"/>
-          <w:color w:val="000000"/>
-          <w:sz w:val="24"/>
-          <w:szCs w:val="24"/>
-        </w:rPr>
-        <w:t xml:space="preserve"> as shown below for the letter </w:t>
+        <w:t xml:space="preserve"> the letter pressed will popup as shown below for the letter </w:t>
       </w:r>
       <w:r>
         <w:rPr>
@@ -10072,20 +9801,6 @@
           <w:b/>
           <w:bCs/>
           <w:color w:val="000000"/>
-          <w:sz w:val="24"/>
-          <w:szCs w:val="24"/>
-        </w:rPr>
-      </w:pPr>
-    </w:p>
-    <w:p>
-      <w:pPr>
-        <w:shd w:val="clear" w:color="auto" w:fill="FFFFFF"/>
-        <w:spacing w:after="0" w:line="240" w:lineRule="auto"/>
-        <w:rPr>
-          <w:rFonts w:eastAsia="Times New Roman" w:cs="Helvetica"/>
-          <w:b/>
-          <w:bCs/>
-          <w:color w:val="000000"/>
           <w:sz w:val="36"/>
           <w:szCs w:val="36"/>
         </w:rPr>
@@ -10099,6 +9814,7 @@
           <w:sz w:val="36"/>
           <w:szCs w:val="36"/>
         </w:rPr>
+        <w:lastRenderedPageBreak/>
         <w:t xml:space="preserve">Long Press </w:t>
       </w:r>
       <w:r>
@@ -10546,6 +10262,7 @@
         <w:pStyle w:val="ListParagraph"/>
         <w:shd w:val="clear" w:color="auto" w:fill="FFFFFF"/>
         <w:spacing w:after="0" w:line="240" w:lineRule="auto"/>
+        <w:ind w:left="0"/>
         <w:rPr>
           <w:rFonts w:eastAsia="Times New Roman" w:cs="Helvetica"/>
           <w:b/>
@@ -10595,6 +10312,7 @@
         <w:pStyle w:val="ListParagraph"/>
         <w:shd w:val="clear" w:color="auto" w:fill="FFFFFF"/>
         <w:spacing w:line="240" w:lineRule="auto"/>
+        <w:ind w:left="0"/>
         <w:jc w:val="both"/>
         <w:rPr>
           <w:rFonts w:eastAsia="Times New Roman" w:cs="Helvetica"/>
@@ -11926,27 +11644,7 @@
           <w:sz w:val="24"/>
           <w:szCs w:val="24"/>
         </w:rPr>
-        <w:t xml:space="preserve">How to type the Diphthong letters is the most challenging for most users. In </w:t>
-      </w:r>
-      <w:proofErr w:type="spellStart"/>
-      <w:r>
-        <w:rPr>
-          <w:rFonts w:eastAsia="Times New Roman" w:cs="Helvetica"/>
-          <w:color w:val="000000"/>
-          <w:sz w:val="24"/>
-          <w:szCs w:val="24"/>
-        </w:rPr>
-        <w:t>Geezword</w:t>
-      </w:r>
-      <w:proofErr w:type="spellEnd"/>
-      <w:r>
-        <w:rPr>
-          <w:rFonts w:eastAsia="Times New Roman" w:cs="Helvetica"/>
-          <w:color w:val="000000"/>
-          <w:sz w:val="24"/>
-          <w:szCs w:val="24"/>
-        </w:rPr>
-        <w:t>, it is based on phonetic sound of the letters. The most important to remember is the additional key “</w:t>
+        <w:t>How to type the Diphthong letters is the most challenging for most users. In Geezword, it is based on phonetic sound of the letters. The most important to remember is the additional key “</w:t>
       </w:r>
       <w:r>
         <w:rPr>
@@ -12015,19 +11713,8 @@
           <w:sz w:val="28"/>
           <w:szCs w:val="28"/>
         </w:rPr>
-        <w:t xml:space="preserve">d </w:t>
-      </w:r>
-      <w:proofErr w:type="spellStart"/>
-      <w:r>
-        <w:rPr>
-          <w:rFonts w:ascii="Courier New" w:eastAsia="Times New Roman" w:hAnsi="Courier New" w:cs="Courier New"/>
-          <w:color w:val="000000"/>
-          <w:sz w:val="28"/>
-          <w:szCs w:val="28"/>
-        </w:rPr>
-        <w:t>gua</w:t>
-      </w:r>
-      <w:proofErr w:type="spellEnd"/>
+        <w:t>d gua</w:t>
+      </w:r>
     </w:p>
     <w:p>
       <w:pPr>
@@ -12068,7 +11755,6 @@
         </w:rPr>
         <w:t xml:space="preserve">= </w:t>
       </w:r>
-      <w:proofErr w:type="spellStart"/>
       <w:r>
         <w:rPr>
           <w:rFonts w:ascii="Courier New" w:eastAsia="Times New Roman" w:hAnsi="Courier New" w:cs="Courier New"/>
@@ -12076,17 +11762,7 @@
           <w:sz w:val="28"/>
           <w:szCs w:val="28"/>
         </w:rPr>
-        <w:t>ttua</w:t>
-      </w:r>
-      <w:proofErr w:type="spellEnd"/>
-      <w:r>
-        <w:rPr>
-          <w:rFonts w:ascii="Courier New" w:eastAsia="Times New Roman" w:hAnsi="Courier New" w:cs="Courier New"/>
-          <w:color w:val="000000"/>
-          <w:sz w:val="28"/>
-          <w:szCs w:val="28"/>
-        </w:rPr>
-        <w:t xml:space="preserve"> t</w:t>
+        <w:t>ttua t</w:t>
       </w:r>
       <w:r>
         <w:rPr>
@@ -12256,7 +11932,6 @@
                 <w:szCs w:val="32"/>
               </w:rPr>
             </w:pPr>
-            <w:proofErr w:type="spellStart"/>
             <w:r>
               <w:rPr>
                 <w:rFonts w:ascii="Courier New" w:hAnsi="Courier New" w:cs="Courier New"/>
@@ -12267,7 +11942,6 @@
               </w:rPr>
               <w:t>i</w:t>
             </w:r>
-            <w:proofErr w:type="spellEnd"/>
           </w:p>
         </w:tc>
         <w:tc>
@@ -12316,7 +11990,6 @@
                 <w:szCs w:val="32"/>
               </w:rPr>
             </w:pPr>
-            <w:proofErr w:type="spellStart"/>
             <w:r>
               <w:rPr>
                 <w:rFonts w:ascii="Courier New" w:hAnsi="Courier New" w:cs="Courier New"/>
@@ -12327,7 +12000,6 @@
               </w:rPr>
               <w:t>ie</w:t>
             </w:r>
-            <w:proofErr w:type="spellEnd"/>
           </w:p>
         </w:tc>
         <w:tc>
@@ -12420,7 +12092,6 @@
               </w:rPr>
               <w:br/>
             </w:r>
-            <w:proofErr w:type="spellStart"/>
             <w:r>
               <w:rPr>
                 <w:rFonts w:ascii="Courier New" w:hAnsi="Courier New" w:cs="Courier New"/>
@@ -12431,7 +12102,6 @@
               </w:rPr>
               <w:t>que</w:t>
             </w:r>
-            <w:proofErr w:type="spellEnd"/>
           </w:p>
         </w:tc>
         <w:tc>
@@ -12554,7 +12224,6 @@
               </w:rPr>
               <w:br/>
             </w:r>
-            <w:proofErr w:type="spellStart"/>
             <w:r>
               <w:rPr>
                 <w:rFonts w:ascii="Courier New" w:hAnsi="Courier New" w:cs="Courier New"/>
@@ -12565,7 +12234,6 @@
               </w:rPr>
               <w:t>quie</w:t>
             </w:r>
-            <w:proofErr w:type="spellEnd"/>
           </w:p>
         </w:tc>
         <w:tc>
@@ -12600,7 +12268,6 @@
               </w:rPr>
               <w:br/>
             </w:r>
-            <w:proofErr w:type="spellStart"/>
             <w:r>
               <w:rPr>
                 <w:rFonts w:ascii="Courier New" w:hAnsi="Courier New" w:cs="Courier New"/>
@@ -12611,7 +12278,6 @@
               </w:rPr>
               <w:t>quu</w:t>
             </w:r>
-            <w:proofErr w:type="spellEnd"/>
           </w:p>
         </w:tc>
       </w:tr>
@@ -12680,7 +12346,6 @@
                 <w:szCs w:val="32"/>
               </w:rPr>
             </w:pPr>
-            <w:proofErr w:type="spellStart"/>
             <w:r>
               <w:rPr>
                 <w:rFonts w:ascii="Courier New" w:hAnsi="Courier New" w:cs="Courier New"/>
@@ -12691,7 +12356,6 @@
               </w:rPr>
               <w:t>Que</w:t>
             </w:r>
-            <w:proofErr w:type="spellEnd"/>
           </w:p>
         </w:tc>
         <w:tc>
@@ -12878,7 +12542,6 @@
                 <w:szCs w:val="32"/>
               </w:rPr>
             </w:pPr>
-            <w:proofErr w:type="spellStart"/>
             <w:r>
               <w:rPr>
                 <w:rFonts w:ascii="Courier New" w:hAnsi="Courier New" w:cs="Courier New"/>
@@ -12889,7 +12552,6 @@
               </w:rPr>
               <w:t>Quu</w:t>
             </w:r>
-            <w:proofErr w:type="spellEnd"/>
           </w:p>
         </w:tc>
       </w:tr>
@@ -12961,20 +12623,8 @@
                 <w:sz w:val="32"/>
                 <w:szCs w:val="32"/>
               </w:rPr>
-              <w:t>]</w:t>
-            </w:r>
-            <w:proofErr w:type="spellStart"/>
-            <w:r>
-              <w:rPr>
-                <w:rFonts w:ascii="Courier New" w:hAnsi="Courier New" w:cs="Courier New"/>
-                <w:b/>
-                <w:bCs/>
-                <w:sz w:val="32"/>
-                <w:szCs w:val="32"/>
-              </w:rPr>
-              <w:t>ue</w:t>
-            </w:r>
-            <w:proofErr w:type="spellEnd"/>
+              <w:t>]ue</w:t>
+            </w:r>
           </w:p>
         </w:tc>
         <w:tc>
@@ -13017,20 +12667,8 @@
                 <w:sz w:val="32"/>
                 <w:szCs w:val="32"/>
               </w:rPr>
-              <w:t>]</w:t>
-            </w:r>
-            <w:proofErr w:type="spellStart"/>
-            <w:r>
-              <w:rPr>
-                <w:rFonts w:ascii="Courier New" w:hAnsi="Courier New" w:cs="Courier New"/>
-                <w:b/>
-                <w:bCs/>
-                <w:sz w:val="32"/>
-                <w:szCs w:val="32"/>
-              </w:rPr>
-              <w:t>ui</w:t>
-            </w:r>
-            <w:proofErr w:type="spellEnd"/>
+              <w:t>]ui</w:t>
+            </w:r>
           </w:p>
         </w:tc>
         <w:tc>
@@ -13073,20 +12711,8 @@
                 <w:sz w:val="32"/>
                 <w:szCs w:val="32"/>
               </w:rPr>
-              <w:t>]</w:t>
-            </w:r>
-            <w:proofErr w:type="spellStart"/>
-            <w:r>
-              <w:rPr>
-                <w:rFonts w:ascii="Courier New" w:hAnsi="Courier New" w:cs="Courier New"/>
-                <w:b/>
-                <w:bCs/>
-                <w:sz w:val="32"/>
-                <w:szCs w:val="32"/>
-              </w:rPr>
-              <w:t>ua</w:t>
-            </w:r>
-            <w:proofErr w:type="spellEnd"/>
+              <w:t>]ua</w:t>
+            </w:r>
           </w:p>
         </w:tc>
         <w:tc>
@@ -13129,20 +12755,8 @@
                 <w:sz w:val="32"/>
                 <w:szCs w:val="32"/>
               </w:rPr>
-              <w:t>]</w:t>
-            </w:r>
-            <w:proofErr w:type="spellStart"/>
-            <w:r>
-              <w:rPr>
-                <w:rFonts w:ascii="Courier New" w:hAnsi="Courier New" w:cs="Courier New"/>
-                <w:b/>
-                <w:bCs/>
-                <w:sz w:val="32"/>
-                <w:szCs w:val="32"/>
-              </w:rPr>
-              <w:t>ie</w:t>
-            </w:r>
-            <w:proofErr w:type="spellEnd"/>
+              <w:t>]ie</w:t>
+            </w:r>
           </w:p>
         </w:tc>
         <w:tc>
@@ -13185,20 +12799,8 @@
                 <w:sz w:val="32"/>
                 <w:szCs w:val="32"/>
               </w:rPr>
-              <w:t>]</w:t>
-            </w:r>
-            <w:proofErr w:type="spellStart"/>
-            <w:r>
-              <w:rPr>
-                <w:rFonts w:ascii="Courier New" w:hAnsi="Courier New" w:cs="Courier New"/>
-                <w:b/>
-                <w:bCs/>
-                <w:sz w:val="32"/>
-                <w:szCs w:val="32"/>
-              </w:rPr>
-              <w:t>uu</w:t>
-            </w:r>
-            <w:proofErr w:type="spellEnd"/>
+              <w:t>]uu</w:t>
+            </w:r>
           </w:p>
         </w:tc>
       </w:tr>
@@ -13262,7 +12864,6 @@
               </w:rPr>
               <w:br/>
             </w:r>
-            <w:proofErr w:type="spellStart"/>
             <w:r>
               <w:rPr>
                 <w:rFonts w:ascii="Courier New" w:hAnsi="Courier New" w:cs="Courier New"/>
@@ -13273,7 +12874,6 @@
               </w:rPr>
               <w:t>kue</w:t>
             </w:r>
-            <w:proofErr w:type="spellEnd"/>
           </w:p>
         </w:tc>
         <w:tc>
@@ -13308,7 +12908,6 @@
               </w:rPr>
               <w:br/>
             </w:r>
-            <w:proofErr w:type="spellStart"/>
             <w:r>
               <w:rPr>
                 <w:rFonts w:ascii="Courier New" w:hAnsi="Courier New" w:cs="Courier New"/>
@@ -13319,7 +12918,6 @@
               </w:rPr>
               <w:t>kui</w:t>
             </w:r>
-            <w:proofErr w:type="spellEnd"/>
           </w:p>
         </w:tc>
         <w:tc>
@@ -13353,7 +12951,6 @@
               </w:rPr>
               <w:br/>
             </w:r>
-            <w:proofErr w:type="spellStart"/>
             <w:r>
               <w:rPr>
                 <w:rFonts w:ascii="Courier New" w:hAnsi="Courier New" w:cs="Courier New"/>
@@ -13364,7 +12961,6 @@
               </w:rPr>
               <w:t>kua</w:t>
             </w:r>
-            <w:proofErr w:type="spellEnd"/>
           </w:p>
         </w:tc>
         <w:tc>
@@ -13399,7 +12995,6 @@
               </w:rPr>
               <w:br/>
             </w:r>
-            <w:proofErr w:type="spellStart"/>
             <w:r>
               <w:rPr>
                 <w:rFonts w:ascii="Courier New" w:hAnsi="Courier New" w:cs="Courier New"/>
@@ -13410,7 +13005,6 @@
               </w:rPr>
               <w:t>kie</w:t>
             </w:r>
-            <w:proofErr w:type="spellEnd"/>
           </w:p>
         </w:tc>
         <w:tc>
@@ -13445,7 +13039,6 @@
               </w:rPr>
               <w:br/>
             </w:r>
-            <w:proofErr w:type="spellStart"/>
             <w:r>
               <w:rPr>
                 <w:rFonts w:ascii="Courier New" w:hAnsi="Courier New" w:cs="Courier New"/>
@@ -13456,7 +13049,6 @@
               </w:rPr>
               <w:t>kuu</w:t>
             </w:r>
-            <w:proofErr w:type="spellEnd"/>
           </w:p>
         </w:tc>
       </w:tr>
@@ -13652,7 +13244,6 @@
               </w:rPr>
               <w:br/>
             </w:r>
-            <w:proofErr w:type="spellStart"/>
             <w:r>
               <w:rPr>
                 <w:rFonts w:ascii="Courier New" w:hAnsi="Courier New" w:cs="Courier New"/>
@@ -13663,7 +13254,6 @@
               </w:rPr>
               <w:t>Kuie</w:t>
             </w:r>
-            <w:proofErr w:type="spellEnd"/>
           </w:p>
         </w:tc>
         <w:tc>
@@ -13771,7 +13361,6 @@
               </w:rPr>
               <w:br/>
             </w:r>
-            <w:proofErr w:type="spellStart"/>
             <w:r>
               <w:rPr>
                 <w:rFonts w:ascii="Courier New" w:hAnsi="Courier New" w:cs="Courier New"/>
@@ -13782,7 +13371,6 @@
               </w:rPr>
               <w:t>gue</w:t>
             </w:r>
-            <w:proofErr w:type="spellEnd"/>
           </w:p>
         </w:tc>
         <w:tc>
@@ -13817,7 +13405,6 @@
               </w:rPr>
               <w:br/>
             </w:r>
-            <w:proofErr w:type="spellStart"/>
             <w:r>
               <w:rPr>
                 <w:rFonts w:ascii="Courier New" w:hAnsi="Courier New" w:cs="Courier New"/>
@@ -13828,7 +13415,6 @@
               </w:rPr>
               <w:t>gui</w:t>
             </w:r>
-            <w:proofErr w:type="spellEnd"/>
           </w:p>
         </w:tc>
         <w:tc>
@@ -13863,7 +13449,6 @@
               </w:rPr>
               <w:br/>
             </w:r>
-            <w:proofErr w:type="spellStart"/>
             <w:r>
               <w:rPr>
                 <w:rFonts w:ascii="Courier New" w:hAnsi="Courier New" w:cs="Courier New"/>
@@ -13874,7 +13459,6 @@
               </w:rPr>
               <w:t>gua</w:t>
             </w:r>
-            <w:proofErr w:type="spellEnd"/>
           </w:p>
         </w:tc>
         <w:tc>
@@ -13909,7 +13493,6 @@
               </w:rPr>
               <w:br/>
             </w:r>
-            <w:proofErr w:type="spellStart"/>
             <w:r>
               <w:rPr>
                 <w:rFonts w:ascii="Courier New" w:hAnsi="Courier New" w:cs="Courier New"/>
@@ -13920,7 +13503,6 @@
               </w:rPr>
               <w:t>guie</w:t>
             </w:r>
-            <w:proofErr w:type="spellEnd"/>
           </w:p>
         </w:tc>
         <w:tc>
@@ -13955,7 +13537,6 @@
               </w:rPr>
               <w:br/>
             </w:r>
-            <w:proofErr w:type="spellStart"/>
             <w:r>
               <w:rPr>
                 <w:rFonts w:ascii="Courier New" w:hAnsi="Courier New" w:cs="Courier New"/>
@@ -13966,7 +13547,6 @@
               </w:rPr>
               <w:t>guu</w:t>
             </w:r>
-            <w:proofErr w:type="spellEnd"/>
           </w:p>
         </w:tc>
       </w:tr>
@@ -14144,7 +13724,6 @@
                 <w:szCs w:val="32"/>
               </w:rPr>
             </w:pPr>
-            <w:proofErr w:type="spellStart"/>
             <w:r>
               <w:rPr>
                 <w:rFonts w:ascii="Courier New" w:hAnsi="Courier New" w:cs="Courier New"/>
@@ -14155,7 +13734,6 @@
               </w:rPr>
               <w:t>i</w:t>
             </w:r>
-            <w:proofErr w:type="spellEnd"/>
           </w:p>
         </w:tc>
         <w:tc>
@@ -14204,7 +13782,6 @@
                 <w:szCs w:val="32"/>
               </w:rPr>
             </w:pPr>
-            <w:proofErr w:type="spellStart"/>
             <w:r>
               <w:rPr>
                 <w:rFonts w:ascii="Courier New" w:hAnsi="Courier New" w:cs="Courier New"/>
@@ -14215,7 +13792,6 @@
               </w:rPr>
               <w:t>ie</w:t>
             </w:r>
-            <w:proofErr w:type="spellEnd"/>
           </w:p>
         </w:tc>
         <w:tc>
@@ -14856,7 +14432,6 @@
               </w:rPr>
               <w:br/>
             </w:r>
-            <w:proofErr w:type="spellStart"/>
             <w:r>
               <w:rPr>
                 <w:rFonts w:ascii="Courier New" w:hAnsi="Courier New" w:cs="Courier New"/>
@@ -14867,7 +14442,6 @@
               </w:rPr>
               <w:t>Guu</w:t>
             </w:r>
-            <w:proofErr w:type="spellEnd"/>
           </w:p>
         </w:tc>
         <w:tc>
@@ -14902,21 +14476,6 @@
         </w:rPr>
       </w:pPr>
     </w:p>
-    <w:p>
-      <w:pPr>
-        <w:shd w:val="clear" w:color="auto" w:fill="FFFFFF"/>
-        <w:spacing w:after="0" w:line="240" w:lineRule="auto"/>
-        <w:rPr>
-          <w:rFonts w:ascii="GS GeezMahtemUnicode" w:eastAsia="Times New Roman" w:hAnsi="GS GeezMahtemUnicode" w:cs="Abyssinica SIL"/>
-          <w:b/>
-          <w:bCs/>
-          <w:color w:val="000000"/>
-          <w:sz w:val="36"/>
-          <w:szCs w:val="36"/>
-        </w:rPr>
-      </w:pPr>
-    </w:p>
-    <w:p/>
     <w:sectPr>
       <w:headerReference w:type="default" r:id="rId18"/>
       <w:footerReference w:type="even" r:id="rId19"/>
@@ -15116,7 +14675,6 @@
         <w:szCs w:val="28"/>
       </w:rPr>
     </w:pPr>
-    <w:proofErr w:type="spellStart"/>
     <w:r>
       <w:rPr>
         <w:rFonts w:ascii="Times New Roman" w:hAnsi="Times New Roman" w:cs="Times New Roman"/>
@@ -15125,18 +14683,7 @@
         <w:sz w:val="28"/>
         <w:szCs w:val="28"/>
       </w:rPr>
-      <w:t>Geezword</w:t>
-    </w:r>
-    <w:proofErr w:type="spellEnd"/>
-    <w:r>
-      <w:rPr>
-        <w:rFonts w:ascii="Times New Roman" w:hAnsi="Times New Roman" w:cs="Times New Roman"/>
-        <w:i/>
-        <w:iCs/>
-        <w:sz w:val="28"/>
-        <w:szCs w:val="28"/>
-      </w:rPr>
-      <w:t xml:space="preserve"> </w:t>
+      <w:t xml:space="preserve">Geezword </w:t>
     </w:r>
     <w:r>
       <w:rPr>

</xml_diff>